<commit_message>
Starting again in 2018
</commit_message>
<xml_diff>
--- a/Statements.docx
+++ b/Statements.docx
@@ -59,7 +59,19 @@
         <w:t xml:space="preserve"> the same two weeks.</w:t>
       </w:r>
       <w:r>
-        <w:t xml:space="preserve"> I look forward to being able to continue my exploration of connections in physics through a PhD program, and Stanford is an ideal location for this study.</w:t>
+        <w:t xml:space="preserve"> I look forward to being able to continue my exploration of connections in physics through a PhD program, and </w:t>
+      </w:r>
+      <w:r>
+        <w:rPr>
+          <w:highlight w:val="yellow"/>
+        </w:rPr>
+        <w:t>Stanford</w:t>
+      </w:r>
+      <w:r>
+        <w:t xml:space="preserve"> is an ideal location for this study.</w:t>
+      </w:r>
+      <w:r>
+        <w:t xml:space="preserve">   </w:t>
       </w:r>
     </w:p>
     <w:p>
@@ -222,8 +234,6 @@
       <w:r>
         <w:t>cuits with random architecture.</w:t>
       </w:r>
-      <w:bookmarkStart w:id="0" w:name="_GoBack"/>
-      <w:bookmarkEnd w:id="0"/>
       <w:r>
         <w:t xml:space="preserve"> Specifically, I am looking at architectures likely to give rise to novel entanglement behavior, such as circuits in which gates come in sets of “stairs,” with each gate one site to the right of the previous one. The project allows for a mix </w:t>
       </w:r>
@@ -261,15 +271,47 @@
         <w:ind w:firstLine="720"/>
       </w:pPr>
       <w:r>
-        <w:t xml:space="preserve">If admitted to Stanford, I would be excited to focus on quantum information and condensed matter systems. Condensed matter theory offers the best opportunity to study the details of quantum mechanics and their connection to other areas of science. Professor </w:t>
+        <w:t xml:space="preserve">If </w:t>
+      </w:r>
+      <w:bookmarkStart w:id="0" w:name="_GoBack"/>
+      <w:bookmarkEnd w:id="0"/>
+      <w:r>
+        <w:t xml:space="preserve">admitted to </w:t>
+      </w:r>
+      <w:r>
+        <w:rPr>
+          <w:highlight w:val="yellow"/>
+        </w:rPr>
+        <w:t>Stanford</w:t>
+      </w:r>
+      <w:r>
+        <w:t xml:space="preserve">, I would be excited to focus on quantum information and condensed matter systems. Condensed matter theory offers the best opportunity to study the details of quantum mechanics and their connection to other areas of science. Professor </w:t>
       </w:r>
       <w:proofErr w:type="spellStart"/>
       <w:r>
+        <w:rPr>
+          <w:highlight w:val="yellow"/>
+        </w:rPr>
         <w:t>Xiaoliang</w:t>
       </w:r>
       <w:proofErr w:type="spellEnd"/>
       <w:r>
-        <w:t xml:space="preserve"> Qi’s research in quantum entanglement and chaos exemplifies the type of research I want to pursue, with its use of methods from quantum information and condensed matter theory and connection to gravity. Other research I am interested in at Stanford include</w:t>
+        <w:rPr>
+          <w:highlight w:val="yellow"/>
+        </w:rPr>
+        <w:t xml:space="preserve"> Qi’s</w:t>
+      </w:r>
+      <w:r>
+        <w:t xml:space="preserve"> research in quantum entanglement and chaos exemplifies the type of research I want to pursue, with its use of methods from quantum information and condensed matter theory and connection to gravity. Other research I am interested in at </w:t>
+      </w:r>
+      <w:r>
+        <w:rPr>
+          <w:highlight w:val="yellow"/>
+        </w:rPr>
+        <w:t>Stanford</w:t>
+      </w:r>
+      <w:r>
+        <w:t xml:space="preserve"> include</w:t>
       </w:r>
       <w:r>
         <w:t>s</w:t>
@@ -279,20 +321,38 @@
       </w:r>
       <w:proofErr w:type="spellStart"/>
       <w:r>
+        <w:rPr>
+          <w:highlight w:val="yellow"/>
+        </w:rPr>
         <w:t>Shoucheng</w:t>
       </w:r>
       <w:proofErr w:type="spellEnd"/>
       <w:r>
-        <w:t xml:space="preserve"> Zhang’s research </w:t>
+        <w:rPr>
+          <w:highlight w:val="yellow"/>
+        </w:rPr>
+        <w:t xml:space="preserve"> Zhang’s</w:t>
+      </w:r>
+      <w:r>
+        <w:t xml:space="preserve"> research </w:t>
       </w:r>
       <w:r>
         <w:t>on topological matter</w:t>
       </w:r>
       <w:r>
-        <w:t xml:space="preserve"> and Professor Steven </w:t>
+        <w:t xml:space="preserve"> and Professor </w:t>
+      </w:r>
+      <w:r>
+        <w:rPr>
+          <w:highlight w:val="yellow"/>
+        </w:rPr>
+        <w:t xml:space="preserve">Steven </w:t>
       </w:r>
       <w:proofErr w:type="spellStart"/>
       <w:r>
+        <w:rPr>
+          <w:highlight w:val="yellow"/>
+        </w:rPr>
         <w:t>Kivelson’s</w:t>
       </w:r>
       <w:proofErr w:type="spellEnd"/>
@@ -318,7 +378,16 @@
         <w:ind w:firstLine="720"/>
       </w:pPr>
       <w:r>
-        <w:t xml:space="preserve">I know that I would be able to improve all of these skills in a doctoral program at Stanford. </w:t>
+        <w:t xml:space="preserve">I know that I would be able to improve all of these skills in a doctoral program at </w:t>
+      </w:r>
+      <w:r>
+        <w:rPr>
+          <w:highlight w:val="yellow"/>
+        </w:rPr>
+        <w:t>Stanford</w:t>
+      </w:r>
+      <w:r>
+        <w:t xml:space="preserve">. </w:t>
       </w:r>
       <w:r>
         <w:t xml:space="preserve">I plan to pursue a career in research and teaching, drawing on my academic preparation to contribute meaningfully to the field. My time spent on the cross country and track teams also taught me interpersonal skills that are valuable when working with researchers from different backgrounds. </w:t>
@@ -423,7 +492,19 @@
         <w:i/>
       </w:rPr>
       <w:tab/>
-      <w:t>Stanford University</w:t>
+    </w:r>
+    <w:r>
+      <w:rPr>
+        <w:i/>
+        <w:highlight w:val="yellow"/>
+      </w:rPr>
+      <w:t>Stanford</w:t>
+    </w:r>
+    <w:r>
+      <w:rPr>
+        <w:i/>
+      </w:rPr>
+      <w:t xml:space="preserve"> University</w:t>
     </w:r>
   </w:p>
   <w:p>

</xml_diff>